<commit_message>
Adding outline of functions for game
</commit_message>
<xml_diff>
--- a/Dev Strategy.docx
+++ b/Dev Strategy.docx
@@ -46,47 +46,7 @@
           <w:sz w:val="23"/>
           <w:szCs w:val="23"/>
         </w:rPr>
-        <w:t xml:space="preserve">Your project will be evaluated by </w:t>
-      </w:r>
-      <w:proofErr w:type="gramStart"/>
-      <w:r>
-        <w:rPr>
-          <w:rFonts w:ascii="inherit" w:eastAsia="Times New Roman" w:hAnsi="inherit" w:cs="Helvetica"/>
-          <w:color w:val="4F4F4F"/>
-          <w:sz w:val="23"/>
-          <w:szCs w:val="23"/>
-        </w:rPr>
-        <w:t>a</w:t>
-      </w:r>
-      <w:proofErr w:type="gramEnd"/>
-      <w:r>
-        <w:rPr>
-          <w:rFonts w:ascii="inherit" w:eastAsia="Times New Roman" w:hAnsi="inherit" w:cs="Helvetica"/>
-          <w:color w:val="4F4F4F"/>
-          <w:sz w:val="23"/>
-          <w:szCs w:val="23"/>
-        </w:rPr>
-        <w:t xml:space="preserve"> </w:t>
-      </w:r>
-      <w:proofErr w:type="spellStart"/>
-      <w:r>
-        <w:rPr>
-          <w:rFonts w:ascii="inherit" w:eastAsia="Times New Roman" w:hAnsi="inherit" w:cs="Helvetica"/>
-          <w:color w:val="4F4F4F"/>
-          <w:sz w:val="23"/>
-          <w:szCs w:val="23"/>
-        </w:rPr>
-        <w:t>Udacity</w:t>
-      </w:r>
-      <w:proofErr w:type="spellEnd"/>
-      <w:r>
-        <w:rPr>
-          <w:rFonts w:ascii="inherit" w:eastAsia="Times New Roman" w:hAnsi="inherit" w:cs="Helvetica"/>
-          <w:color w:val="4F4F4F"/>
-          <w:sz w:val="23"/>
-          <w:szCs w:val="23"/>
-        </w:rPr>
-        <w:t xml:space="preserve"> code reviewer according to the </w:t>
+        <w:t>Your project will be evaluated by a Udacity code reviewer according to the </w:t>
       </w:r>
       <w:hyperlink r:id="rId5" w:anchor="!/rubrics/591/view" w:tgtFrame="_blank" w:history="1">
         <w:r>
@@ -111,6 +71,8 @@
         </w:rPr>
         <w:t>.</w:t>
       </w:r>
+      <w:bookmarkStart w:id="0" w:name="_GoBack"/>
+      <w:bookmarkEnd w:id="0"/>
     </w:p>
     <w:p>
       <w:pPr>
@@ -156,90 +118,22 @@
           <w:sz w:val="23"/>
           <w:szCs w:val="23"/>
         </w:rPr>
-        <w:t xml:space="preserve">We recommend using </w:t>
-      </w:r>
-      <w:proofErr w:type="spellStart"/>
-      <w:r>
-        <w:rPr>
-          <w:rFonts w:ascii="inherit" w:eastAsia="Times New Roman" w:hAnsi="inherit" w:cs="Helvetica"/>
-          <w:color w:val="4F4F4F"/>
-          <w:sz w:val="23"/>
-          <w:szCs w:val="23"/>
-        </w:rPr>
-        <w:t>Git</w:t>
-      </w:r>
-      <w:proofErr w:type="spellEnd"/>
-      <w:r>
-        <w:rPr>
-          <w:rFonts w:ascii="inherit" w:eastAsia="Times New Roman" w:hAnsi="inherit" w:cs="Helvetica"/>
-          <w:color w:val="4F4F4F"/>
-          <w:sz w:val="23"/>
-          <w:szCs w:val="23"/>
-        </w:rPr>
-        <w:t xml:space="preserve"> from the very beginning. Make sure to commit often and to use well-formatted commit messages that conform to our </w:t>
-      </w:r>
-      <w:proofErr w:type="spellStart"/>
-      <w:r>
-        <w:rPr>
-          <w:rFonts w:ascii="inherit" w:eastAsia="Times New Roman" w:hAnsi="inherit" w:cs="Helvetica"/>
-          <w:color w:val="4F4F4F"/>
-          <w:sz w:val="23"/>
-          <w:szCs w:val="23"/>
-        </w:rPr>
-        <w:fldChar w:fldCharType="begin"/>
-      </w:r>
-      <w:r>
-        <w:rPr>
-          <w:rFonts w:ascii="inherit" w:eastAsia="Times New Roman" w:hAnsi="inherit" w:cs="Helvetica"/>
-          <w:color w:val="4F4F4F"/>
-          <w:sz w:val="23"/>
-          <w:szCs w:val="23"/>
-        </w:rPr>
-        <w:instrText xml:space="preserve"> HYPERLINK "https://udacity.github.io/git-styleguide/" \t "_blank" </w:instrText>
-      </w:r>
-      <w:r>
-        <w:rPr>
-          <w:rFonts w:ascii="inherit" w:eastAsia="Times New Roman" w:hAnsi="inherit" w:cs="Helvetica"/>
-          <w:color w:val="4F4F4F"/>
-          <w:sz w:val="23"/>
-          <w:szCs w:val="23"/>
-        </w:rPr>
-        <w:fldChar w:fldCharType="separate"/>
-      </w:r>
-      <w:r>
-        <w:rPr>
-          <w:rFonts w:ascii="inherit" w:eastAsia="Times New Roman" w:hAnsi="inherit" w:cs="Helvetica"/>
-          <w:b/>
-          <w:bCs/>
-          <w:color w:val="02B3E4"/>
-          <w:sz w:val="23"/>
-          <w:szCs w:val="23"/>
-          <w:bdr w:val="none" w:sz="0" w:space="0" w:color="auto" w:frame="1"/>
-        </w:rPr>
-        <w:t>Git</w:t>
-      </w:r>
-      <w:proofErr w:type="spellEnd"/>
-      <w:r>
-        <w:rPr>
-          <w:rFonts w:ascii="inherit" w:eastAsia="Times New Roman" w:hAnsi="inherit" w:cs="Helvetica"/>
-          <w:b/>
-          <w:bCs/>
-          <w:color w:val="02B3E4"/>
-          <w:sz w:val="23"/>
-          <w:szCs w:val="23"/>
-          <w:bdr w:val="none" w:sz="0" w:space="0" w:color="auto" w:frame="1"/>
-        </w:rPr>
-        <w:t xml:space="preserve"> Style Guide</w:t>
-      </w:r>
-      <w:r>
-        <w:rPr>
-          <w:rFonts w:ascii="inherit" w:eastAsia="Times New Roman" w:hAnsi="inherit" w:cs="Helvetica"/>
-          <w:color w:val="4F4F4F"/>
-          <w:sz w:val="23"/>
-          <w:szCs w:val="23"/>
-        </w:rPr>
-        <w:fldChar w:fldCharType="end"/>
-      </w:r>
+        <w:t>We recommend using Git from the very beginning. Make sure to commit often and to use well-formatted commit messages that conform to our </w:t>
+      </w:r>
+      <w:hyperlink r:id="rId6" w:tgtFrame="_blank" w:history="1">
+        <w:r>
+          <w:rPr>
+            <w:rFonts w:ascii="inherit" w:eastAsia="Times New Roman" w:hAnsi="inherit" w:cs="Helvetica"/>
+            <w:b/>
+            <w:bCs/>
+            <w:color w:val="02B3E4"/>
+            <w:sz w:val="23"/>
+            <w:szCs w:val="23"/>
+            <w:bdr w:val="none" w:sz="0" w:space="0" w:color="auto" w:frame="1"/>
+          </w:rPr>
+          <w:t>Git Style Guide</w:t>
+        </w:r>
+      </w:hyperlink>
       <w:r>
         <w:rPr>
           <w:rFonts w:ascii="inherit" w:eastAsia="Times New Roman" w:hAnsi="inherit" w:cs="Helvetica"/>
@@ -526,10 +420,7 @@
         <w:t>We recommend saving styling until the very end. Allow your game logic and functionality to dictate the styling.</w:t>
       </w:r>
     </w:p>
-    <w:p>
-      <w:bookmarkStart w:id="0" w:name="_GoBack"/>
-      <w:bookmarkEnd w:id="0"/>
-    </w:p>
+    <w:p/>
     <w:sectPr>
       <w:pgSz w:w="12240" w:h="15840"/>
       <w:pgMar w:top="1440" w:right="1440" w:bottom="1440" w:left="1440" w:header="720" w:footer="720" w:gutter="0"/>

</xml_diff>

<commit_message>
Getting matched cards to work
</commit_message>
<xml_diff>
--- a/Dev Strategy.docx
+++ b/Dev Strategy.docx
@@ -46,7 +46,47 @@
           <w:sz w:val="23"/>
           <w:szCs w:val="23"/>
         </w:rPr>
-        <w:t>Your project will be evaluated by a Udacity code reviewer according to the </w:t>
+        <w:t xml:space="preserve">Your project will be evaluated by </w:t>
+      </w:r>
+      <w:proofErr w:type="gramStart"/>
+      <w:r>
+        <w:rPr>
+          <w:rFonts w:ascii="inherit" w:eastAsia="Times New Roman" w:hAnsi="inherit" w:cs="Helvetica"/>
+          <w:color w:val="4F4F4F"/>
+          <w:sz w:val="23"/>
+          <w:szCs w:val="23"/>
+        </w:rPr>
+        <w:t>a</w:t>
+      </w:r>
+      <w:proofErr w:type="gramEnd"/>
+      <w:r>
+        <w:rPr>
+          <w:rFonts w:ascii="inherit" w:eastAsia="Times New Roman" w:hAnsi="inherit" w:cs="Helvetica"/>
+          <w:color w:val="4F4F4F"/>
+          <w:sz w:val="23"/>
+          <w:szCs w:val="23"/>
+        </w:rPr>
+        <w:t xml:space="preserve"> </w:t>
+      </w:r>
+      <w:proofErr w:type="spellStart"/>
+      <w:r>
+        <w:rPr>
+          <w:rFonts w:ascii="inherit" w:eastAsia="Times New Roman" w:hAnsi="inherit" w:cs="Helvetica"/>
+          <w:color w:val="4F4F4F"/>
+          <w:sz w:val="23"/>
+          <w:szCs w:val="23"/>
+        </w:rPr>
+        <w:t>Udacity</w:t>
+      </w:r>
+      <w:proofErr w:type="spellEnd"/>
+      <w:r>
+        <w:rPr>
+          <w:rFonts w:ascii="inherit" w:eastAsia="Times New Roman" w:hAnsi="inherit" w:cs="Helvetica"/>
+          <w:color w:val="4F4F4F"/>
+          <w:sz w:val="23"/>
+          <w:szCs w:val="23"/>
+        </w:rPr>
+        <w:t xml:space="preserve"> code reviewer according to the </w:t>
       </w:r>
       <w:hyperlink r:id="rId5" w:anchor="!/rubrics/591/view" w:tgtFrame="_blank" w:history="1">
         <w:r>
@@ -71,8 +111,6 @@
         </w:rPr>
         <w:t>.</w:t>
       </w:r>
-      <w:bookmarkStart w:id="0" w:name="_GoBack"/>
-      <w:bookmarkEnd w:id="0"/>
     </w:p>
     <w:p>
       <w:pPr>
@@ -118,22 +156,90 @@
           <w:sz w:val="23"/>
           <w:szCs w:val="23"/>
         </w:rPr>
-        <w:t>We recommend using Git from the very beginning. Make sure to commit often and to use well-formatted commit messages that conform to our </w:t>
-      </w:r>
-      <w:hyperlink r:id="rId6" w:tgtFrame="_blank" w:history="1">
-        <w:r>
-          <w:rPr>
-            <w:rFonts w:ascii="inherit" w:eastAsia="Times New Roman" w:hAnsi="inherit" w:cs="Helvetica"/>
-            <w:b/>
-            <w:bCs/>
-            <w:color w:val="02B3E4"/>
-            <w:sz w:val="23"/>
-            <w:szCs w:val="23"/>
-            <w:bdr w:val="none" w:sz="0" w:space="0" w:color="auto" w:frame="1"/>
-          </w:rPr>
-          <w:t>Git Style Guide</w:t>
-        </w:r>
-      </w:hyperlink>
+        <w:t xml:space="preserve">We recommend using </w:t>
+      </w:r>
+      <w:proofErr w:type="spellStart"/>
+      <w:r>
+        <w:rPr>
+          <w:rFonts w:ascii="inherit" w:eastAsia="Times New Roman" w:hAnsi="inherit" w:cs="Helvetica"/>
+          <w:color w:val="4F4F4F"/>
+          <w:sz w:val="23"/>
+          <w:szCs w:val="23"/>
+        </w:rPr>
+        <w:t>Git</w:t>
+      </w:r>
+      <w:proofErr w:type="spellEnd"/>
+      <w:r>
+        <w:rPr>
+          <w:rFonts w:ascii="inherit" w:eastAsia="Times New Roman" w:hAnsi="inherit" w:cs="Helvetica"/>
+          <w:color w:val="4F4F4F"/>
+          <w:sz w:val="23"/>
+          <w:szCs w:val="23"/>
+        </w:rPr>
+        <w:t xml:space="preserve"> from the very beginning. Make sure to commit often and to use well-formatted commit messages that conform to our </w:t>
+      </w:r>
+      <w:proofErr w:type="spellStart"/>
+      <w:r>
+        <w:rPr>
+          <w:rFonts w:ascii="inherit" w:eastAsia="Times New Roman" w:hAnsi="inherit" w:cs="Helvetica"/>
+          <w:color w:val="4F4F4F"/>
+          <w:sz w:val="23"/>
+          <w:szCs w:val="23"/>
+        </w:rPr>
+        <w:fldChar w:fldCharType="begin"/>
+      </w:r>
+      <w:r>
+        <w:rPr>
+          <w:rFonts w:ascii="inherit" w:eastAsia="Times New Roman" w:hAnsi="inherit" w:cs="Helvetica"/>
+          <w:color w:val="4F4F4F"/>
+          <w:sz w:val="23"/>
+          <w:szCs w:val="23"/>
+        </w:rPr>
+        <w:instrText xml:space="preserve"> HYPERLINK "https://udacity.github.io/git-styleguide/" \t "_blank" </w:instrText>
+      </w:r>
+      <w:r>
+        <w:rPr>
+          <w:rFonts w:ascii="inherit" w:eastAsia="Times New Roman" w:hAnsi="inherit" w:cs="Helvetica"/>
+          <w:color w:val="4F4F4F"/>
+          <w:sz w:val="23"/>
+          <w:szCs w:val="23"/>
+        </w:rPr>
+        <w:fldChar w:fldCharType="separate"/>
+      </w:r>
+      <w:r>
+        <w:rPr>
+          <w:rFonts w:ascii="inherit" w:eastAsia="Times New Roman" w:hAnsi="inherit" w:cs="Helvetica"/>
+          <w:b/>
+          <w:bCs/>
+          <w:color w:val="02B3E4"/>
+          <w:sz w:val="23"/>
+          <w:szCs w:val="23"/>
+          <w:bdr w:val="none" w:sz="0" w:space="0" w:color="auto" w:frame="1"/>
+        </w:rPr>
+        <w:t>Git</w:t>
+      </w:r>
+      <w:proofErr w:type="spellEnd"/>
+      <w:r>
+        <w:rPr>
+          <w:rFonts w:ascii="inherit" w:eastAsia="Times New Roman" w:hAnsi="inherit" w:cs="Helvetica"/>
+          <w:b/>
+          <w:bCs/>
+          <w:color w:val="02B3E4"/>
+          <w:sz w:val="23"/>
+          <w:szCs w:val="23"/>
+          <w:bdr w:val="none" w:sz="0" w:space="0" w:color="auto" w:frame="1"/>
+        </w:rPr>
+        <w:t xml:space="preserve"> Style Guide</w:t>
+      </w:r>
+      <w:r>
+        <w:rPr>
+          <w:rFonts w:ascii="inherit" w:eastAsia="Times New Roman" w:hAnsi="inherit" w:cs="Helvetica"/>
+          <w:color w:val="4F4F4F"/>
+          <w:sz w:val="23"/>
+          <w:szCs w:val="23"/>
+        </w:rPr>
+        <w:fldChar w:fldCharType="end"/>
+      </w:r>
       <w:r>
         <w:rPr>
           <w:rFonts w:ascii="inherit" w:eastAsia="Times New Roman" w:hAnsi="inherit" w:cs="Helvetica"/>
@@ -275,14 +381,16 @@
         <w:textAlignment w:val="baseline"/>
         <w:rPr>
           <w:rFonts w:ascii="inherit" w:eastAsia="Times New Roman" w:hAnsi="inherit" w:cs="Helvetica"/>
-          <w:color w:val="4F4F4F"/>
-          <w:sz w:val="23"/>
-          <w:szCs w:val="23"/>
-        </w:rPr>
-      </w:pPr>
-      <w:r>
-        <w:rPr>
-          <w:rFonts w:ascii="inherit" w:eastAsia="Times New Roman" w:hAnsi="inherit" w:cs="Helvetica"/>
+          <w:b/>
+          <w:color w:val="4F4F4F"/>
+          <w:sz w:val="23"/>
+          <w:szCs w:val="23"/>
+        </w:rPr>
+      </w:pPr>
+      <w:r>
+        <w:rPr>
+          <w:rFonts w:ascii="inherit" w:eastAsia="Times New Roman" w:hAnsi="inherit" w:cs="Helvetica"/>
+          <w:b/>
           <w:color w:val="4F4F4F"/>
           <w:sz w:val="23"/>
           <w:szCs w:val="23"/>
@@ -353,14 +461,16 @@
         <w:textAlignment w:val="baseline"/>
         <w:rPr>
           <w:rFonts w:ascii="inherit" w:eastAsia="Times New Roman" w:hAnsi="inherit" w:cs="Helvetica"/>
-          <w:color w:val="4F4F4F"/>
-          <w:sz w:val="23"/>
-          <w:szCs w:val="23"/>
-        </w:rPr>
-      </w:pPr>
-      <w:r>
-        <w:rPr>
-          <w:rFonts w:ascii="inherit" w:eastAsia="Times New Roman" w:hAnsi="inherit" w:cs="Helvetica"/>
+          <w:b/>
+          <w:color w:val="4F4F4F"/>
+          <w:sz w:val="23"/>
+          <w:szCs w:val="23"/>
+        </w:rPr>
+      </w:pPr>
+      <w:r>
+        <w:rPr>
+          <w:rFonts w:ascii="inherit" w:eastAsia="Times New Roman" w:hAnsi="inherit" w:cs="Helvetica"/>
+          <w:b/>
           <w:color w:val="4F4F4F"/>
           <w:sz w:val="23"/>
           <w:szCs w:val="23"/>
@@ -420,7 +530,10 @@
         <w:t>We recommend saving styling until the very end. Allow your game logic and functionality to dictate the styling.</w:t>
       </w:r>
     </w:p>
-    <w:p/>
+    <w:p>
+      <w:bookmarkStart w:id="0" w:name="_GoBack"/>
+      <w:bookmarkEnd w:id="0"/>
+    </w:p>
     <w:sectPr>
       <w:pgSz w:w="12240" w:h="15840"/>
       <w:pgMar w:top="1440" w:right="1440" w:bottom="1440" w:left="1440" w:header="720" w:footer="720" w:gutter="0"/>

</xml_diff>